<commit_message>
fix my mistakes according to google BI course for project planning.
</commit_message>
<xml_diff>
--- a/Project Planning/Project Requirements Document.docx
+++ b/Project Planning/Project Requirements Document.docx
@@ -239,21 +239,7 @@
           <w:rFonts w:ascii="Times New Roman" w:eastAsia="Times New Roman" w:hAnsi="Times New Roman" w:cs="Times New Roman"/>
           <w:color w:val="000000"/>
         </w:rPr>
-        <w:t>Sara Romero</w:t>
-      </w:r>
-      <w:r>
-        <w:rPr>
-          <w:rFonts w:ascii="Times New Roman" w:eastAsia="Times New Roman" w:hAnsi="Times New Roman" w:cs="Times New Roman"/>
-          <w:color w:val="000000"/>
-        </w:rPr>
-        <w:t xml:space="preserve">, </w:t>
-      </w:r>
-      <w:r>
-        <w:rPr>
-          <w:rFonts w:ascii="Times New Roman" w:eastAsia="Times New Roman" w:hAnsi="Times New Roman" w:cs="Times New Roman"/>
-          <w:color w:val="000000"/>
-        </w:rPr>
-        <w:t>VP, Marketing</w:t>
+        <w:t>Sara Romero, VP, Marketing</w:t>
       </w:r>
     </w:p>
     <w:p>
@@ -631,12 +617,47 @@
       <w:r>
         <w:rPr>
           <w:rFonts w:ascii="Bitter" w:eastAsia="Bitter" w:hAnsi="Bitter" w:cs="Bitter"/>
-          <w:b/>
-          <w:color w:val="000000"/>
-          <w:sz w:val="22"/>
-          <w:szCs w:val="22"/>
-        </w:rPr>
-        <w:t>No information listed, ask follow-up question</w:t>
+          <w:color w:val="000000"/>
+          <w:sz w:val="22"/>
+          <w:szCs w:val="22"/>
+        </w:rPr>
+        <w:t>The main purpose of Cyclistic is to provide customers with a better bike-share experience. A</w:t>
+      </w:r>
+      <w:r>
+        <w:rPr>
+          <w:rFonts w:ascii="Bitter" w:eastAsia="Bitter" w:hAnsi="Bitter" w:cs="Bitter"/>
+          <w:color w:val="000000"/>
+          <w:sz w:val="22"/>
+          <w:szCs w:val="22"/>
+        </w:rPr>
+        <w:t xml:space="preserve"> </w:t>
+      </w:r>
+      <w:r>
+        <w:rPr>
+          <w:rFonts w:ascii="Bitter" w:eastAsia="Bitter" w:hAnsi="Bitter" w:cs="Bitter"/>
+          <w:color w:val="000000"/>
+          <w:sz w:val="22"/>
+          <w:szCs w:val="22"/>
+        </w:rPr>
+        <w:t>deeper-dive into trip trends will help decision-makers explore how customers are currently using</w:t>
+      </w:r>
+      <w:r>
+        <w:rPr>
+          <w:rFonts w:ascii="Bitter" w:eastAsia="Bitter" w:hAnsi="Bitter" w:cs="Bitter"/>
+          <w:color w:val="000000"/>
+          <w:sz w:val="22"/>
+          <w:szCs w:val="22"/>
+        </w:rPr>
+        <w:t xml:space="preserve"> </w:t>
+      </w:r>
+      <w:r>
+        <w:rPr>
+          <w:rFonts w:ascii="Bitter" w:eastAsia="Bitter" w:hAnsi="Bitter" w:cs="Bitter"/>
+          <w:color w:val="000000"/>
+          <w:sz w:val="22"/>
+          <w:szCs w:val="22"/>
+        </w:rPr>
+        <w:t>Cyclistic bikes and how that experience can be improved.</w:t>
       </w:r>
     </w:p>
     <w:p>
@@ -673,12 +694,155 @@
       <w:r>
         <w:rPr>
           <w:rFonts w:ascii="Bitter" w:eastAsia="Bitter" w:hAnsi="Bitter" w:cs="Bitter"/>
-          <w:b/>
-          <w:color w:val="000000"/>
-          <w:sz w:val="22"/>
-          <w:szCs w:val="22"/>
-        </w:rPr>
-        <w:t>No information listed, ask follow-up question</w:t>
+          <w:color w:val="000000"/>
+          <w:sz w:val="22"/>
+          <w:szCs w:val="22"/>
+        </w:rPr>
+        <w:t>The dataset includes latitude and longitude of stations but does not identify more geographic</w:t>
+      </w:r>
+      <w:r>
+        <w:rPr>
+          <w:rFonts w:ascii="Bitter" w:eastAsia="Bitter" w:hAnsi="Bitter" w:cs="Bitter"/>
+          <w:color w:val="000000"/>
+          <w:sz w:val="22"/>
+          <w:szCs w:val="22"/>
+        </w:rPr>
+        <w:t xml:space="preserve"> </w:t>
+      </w:r>
+      <w:r>
+        <w:rPr>
+          <w:rFonts w:ascii="Bitter" w:eastAsia="Bitter" w:hAnsi="Bitter" w:cs="Bitter"/>
+          <w:color w:val="000000"/>
+          <w:sz w:val="22"/>
+          <w:szCs w:val="22"/>
+        </w:rPr>
+        <w:t>aggregation details like zip code, neighborhood name, or borough. The team will provide a</w:t>
+      </w:r>
+      <w:r>
+        <w:rPr>
+          <w:rFonts w:ascii="Bitter" w:eastAsia="Bitter" w:hAnsi="Bitter" w:cs="Bitter"/>
+          <w:color w:val="000000"/>
+          <w:sz w:val="22"/>
+          <w:szCs w:val="22"/>
+        </w:rPr>
+        <w:t xml:space="preserve"> </w:t>
+      </w:r>
+      <w:r>
+        <w:rPr>
+          <w:rFonts w:ascii="Bitter" w:eastAsia="Bitter" w:hAnsi="Bitter" w:cs="Bitter"/>
+          <w:color w:val="000000"/>
+          <w:sz w:val="22"/>
+          <w:szCs w:val="22"/>
+        </w:rPr>
+        <w:t>separate database with this data.</w:t>
+      </w:r>
+      <w:r>
+        <w:rPr>
+          <w:rFonts w:ascii="Bitter" w:eastAsia="Bitter" w:hAnsi="Bitter" w:cs="Bitter"/>
+          <w:color w:val="000000"/>
+          <w:sz w:val="22"/>
+          <w:szCs w:val="22"/>
+        </w:rPr>
+        <w:t xml:space="preserve"> </w:t>
+      </w:r>
+      <w:r>
+        <w:rPr>
+          <w:rFonts w:ascii="Bitter" w:eastAsia="Bitter" w:hAnsi="Bitter" w:cs="Bitter"/>
+          <w:color w:val="000000"/>
+          <w:sz w:val="22"/>
+          <w:szCs w:val="22"/>
+        </w:rPr>
+        <w:t>The weather data provided does not include what time precipitation occurred; it’s possible tha</w:t>
+      </w:r>
+      <w:r>
+        <w:rPr>
+          <w:rFonts w:ascii="Bitter" w:eastAsia="Bitter" w:hAnsi="Bitter" w:cs="Bitter"/>
+          <w:color w:val="000000"/>
+          <w:sz w:val="22"/>
+          <w:szCs w:val="22"/>
+        </w:rPr>
+        <w:t xml:space="preserve">t </w:t>
+      </w:r>
+      <w:r>
+        <w:rPr>
+          <w:rFonts w:ascii="Bitter" w:eastAsia="Bitter" w:hAnsi="Bitter" w:cs="Bitter"/>
+          <w:color w:val="000000"/>
+          <w:sz w:val="22"/>
+          <w:szCs w:val="22"/>
+        </w:rPr>
+        <w:t>on some days, it precipitated during off-peak hours. However, for the purpose of this dashboard,</w:t>
+      </w:r>
+      <w:r>
+        <w:rPr>
+          <w:rFonts w:ascii="Bitter" w:eastAsia="Bitter" w:hAnsi="Bitter" w:cs="Bitter"/>
+          <w:color w:val="000000"/>
+          <w:sz w:val="22"/>
+          <w:szCs w:val="22"/>
+        </w:rPr>
+        <w:t xml:space="preserve"> </w:t>
+      </w:r>
+      <w:r>
+        <w:rPr>
+          <w:rFonts w:ascii="Bitter" w:eastAsia="Bitter" w:hAnsi="Bitter" w:cs="Bitter"/>
+          <w:color w:val="000000"/>
+          <w:sz w:val="22"/>
+          <w:szCs w:val="22"/>
+        </w:rPr>
+        <w:t>you should assume any amount of precipitation that occurred on the day of the trip could have</w:t>
+      </w:r>
+      <w:r>
+        <w:rPr>
+          <w:rFonts w:ascii="Bitter" w:eastAsia="Bitter" w:hAnsi="Bitter" w:cs="Bitter"/>
+          <w:color w:val="000000"/>
+          <w:sz w:val="22"/>
+          <w:szCs w:val="22"/>
+        </w:rPr>
+        <w:t xml:space="preserve"> </w:t>
+      </w:r>
+      <w:r>
+        <w:rPr>
+          <w:rFonts w:ascii="Bitter" w:eastAsia="Bitter" w:hAnsi="Bitter" w:cs="Bitter"/>
+          <w:color w:val="000000"/>
+          <w:sz w:val="22"/>
+          <w:szCs w:val="22"/>
+        </w:rPr>
+        <w:t>an impact.</w:t>
+      </w:r>
+      <w:r>
+        <w:rPr>
+          <w:rFonts w:ascii="Bitter" w:eastAsia="Bitter" w:hAnsi="Bitter" w:cs="Bitter"/>
+          <w:color w:val="000000"/>
+          <w:sz w:val="22"/>
+          <w:szCs w:val="22"/>
+        </w:rPr>
+        <w:t xml:space="preserve"> </w:t>
+      </w:r>
+      <w:r>
+        <w:rPr>
+          <w:rFonts w:ascii="Bitter" w:eastAsia="Bitter" w:hAnsi="Bitter" w:cs="Bitter"/>
+          <w:color w:val="000000"/>
+          <w:sz w:val="22"/>
+          <w:szCs w:val="22"/>
+        </w:rPr>
+        <w:t>Starting bike trips at a location will be impossible if there</w:t>
+      </w:r>
+      <w:r>
+        <w:rPr>
+          <w:rFonts w:ascii="Bitter" w:eastAsia="Bitter" w:hAnsi="Bitter" w:cs="Bitter"/>
+          <w:color w:val="000000"/>
+          <w:sz w:val="22"/>
+          <w:szCs w:val="22"/>
+        </w:rPr>
+        <w:t xml:space="preserve"> </w:t>
+      </w:r>
+      <w:r>
+        <w:rPr>
+          <w:rFonts w:ascii="Bitter" w:eastAsia="Bitter" w:hAnsi="Bitter" w:cs="Bitter"/>
+          <w:color w:val="000000"/>
+          <w:sz w:val="22"/>
+          <w:szCs w:val="22"/>
+        </w:rPr>
+        <w:t>no bikes available at a station, so</w:t>
       </w:r>
     </w:p>
     <w:p>
@@ -688,40 +852,19 @@
         <w:spacing w:before="200" w:after="200" w:line="360" w:lineRule="auto"/>
         <w:rPr>
           <w:rFonts w:ascii="Bitter" w:eastAsia="Bitter" w:hAnsi="Bitter" w:cs="Bitter"/>
-          <w:b/>
-          <w:color w:val="000000"/>
-          <w:sz w:val="22"/>
-          <w:szCs w:val="22"/>
-        </w:rPr>
-      </w:pPr>
-      <w:r>
-        <w:rPr>
-          <w:rFonts w:ascii="Bitter" w:eastAsia="Bitter" w:hAnsi="Bitter" w:cs="Bitter"/>
-          <w:b/>
-          <w:color w:val="4285F4"/>
-          <w:sz w:val="22"/>
-          <w:szCs w:val="22"/>
-        </w:rPr>
-        <w:t>Compliance and privacy:</w:t>
-      </w:r>
-      <w:r>
-        <w:rPr>
-          <w:rFonts w:ascii="Bitter" w:eastAsia="Bitter" w:hAnsi="Bitter" w:cs="Bitter"/>
-          <w:color w:val="4285F4"/>
-          <w:sz w:val="22"/>
-          <w:szCs w:val="22"/>
-        </w:rPr>
-        <w:t xml:space="preserve"> </w:t>
-      </w:r>
-      <w:r>
-        <w:rPr>
-          <w:rFonts w:ascii="Bitter" w:eastAsia="Bitter" w:hAnsi="Bitter" w:cs="Bitter"/>
-          <w:b/>
-          <w:color w:val="000000"/>
-          <w:sz w:val="22"/>
-          <w:szCs w:val="22"/>
-        </w:rPr>
-        <w:t>No information listed, ask follow-up question</w:t>
+          <w:color w:val="000000"/>
+          <w:sz w:val="22"/>
+          <w:szCs w:val="22"/>
+        </w:rPr>
+      </w:pPr>
+      <w:r>
+        <w:rPr>
+          <w:rFonts w:ascii="Bitter" w:eastAsia="Bitter" w:hAnsi="Bitter" w:cs="Bitter"/>
+          <w:color w:val="000000"/>
+          <w:sz w:val="22"/>
+          <w:szCs w:val="22"/>
+        </w:rPr>
+        <w:t>we might need to consider other factors for demand.</w:t>
       </w:r>
     </w:p>
     <w:p>
@@ -730,7 +873,8 @@
         <w:widowControl w:val="0"/>
         <w:spacing w:before="200" w:after="200" w:line="360" w:lineRule="auto"/>
         <w:rPr>
-          <w:rFonts w:ascii="Arial" w:eastAsia="Arial" w:hAnsi="Arial" w:cs="Arial"/>
+          <w:rFonts w:ascii="Bitter" w:eastAsia="Bitter" w:hAnsi="Bitter" w:cs="Bitter"/>
+          <w:bCs/>
           <w:color w:val="000000"/>
           <w:sz w:val="22"/>
           <w:szCs w:val="22"/>
@@ -744,7 +888,7 @@
           <w:sz w:val="22"/>
           <w:szCs w:val="22"/>
         </w:rPr>
-        <w:t>Accessibility:</w:t>
+        <w:t>Compliance and privacy:</w:t>
       </w:r>
       <w:r>
         <w:rPr>
@@ -756,23 +900,114 @@
         <w:t xml:space="preserve"> </w:t>
       </w:r>
       <w:r>
+        <w:rPr>
+          <w:rFonts w:ascii="Bitter" w:eastAsia="Bitter" w:hAnsi="Bitter" w:cs="Bitter"/>
+          <w:b/>
+          <w:color w:val="000000"/>
+          <w:sz w:val="22"/>
+          <w:szCs w:val="22"/>
+        </w:rPr>
+        <w:t xml:space="preserve"> </w:t>
+      </w:r>
+      <w:r>
+        <w:rPr>
+          <w:rFonts w:ascii="Bitter" w:eastAsia="Bitter" w:hAnsi="Bitter" w:cs="Bitter"/>
+          <w:bCs/>
+          <w:color w:val="000000"/>
+          <w:sz w:val="22"/>
+          <w:szCs w:val="22"/>
+        </w:rPr>
+        <w:t>The data must not include any personal data such as name, email address, phone number, or</w:t>
+      </w:r>
+      <w:r>
+        <w:rPr>
+          <w:rFonts w:ascii="Bitter" w:eastAsia="Bitter" w:hAnsi="Bitter" w:cs="Bitter"/>
+          <w:bCs/>
+          <w:color w:val="000000"/>
+          <w:sz w:val="22"/>
+          <w:szCs w:val="22"/>
+        </w:rPr>
+        <w:t xml:space="preserve"> </w:t>
+      </w:r>
+      <w:r>
+        <w:rPr>
+          <w:rFonts w:ascii="Bitter" w:eastAsia="Bitter" w:hAnsi="Bitter" w:cs="Bitter"/>
+          <w:bCs/>
+          <w:color w:val="000000"/>
+          <w:sz w:val="22"/>
+          <w:szCs w:val="22"/>
+        </w:rPr>
+        <w:t>physical address. The user provides this data as part of their device activation but is not</w:t>
+      </w:r>
+      <w:r>
+        <w:rPr>
+          <w:rFonts w:ascii="Bitter" w:eastAsia="Bitter" w:hAnsi="Bitter" w:cs="Bitter"/>
+          <w:bCs/>
+          <w:color w:val="000000"/>
+          <w:sz w:val="22"/>
+          <w:szCs w:val="22"/>
+        </w:rPr>
+        <w:t xml:space="preserve"> </w:t>
+      </w:r>
+      <w:r>
+        <w:rPr>
+          <w:rFonts w:ascii="Bitter" w:eastAsia="Bitter" w:hAnsi="Bitter" w:cs="Bitter"/>
+          <w:bCs/>
+          <w:color w:val="000000"/>
+          <w:sz w:val="22"/>
+          <w:szCs w:val="22"/>
+        </w:rPr>
+        <w:t>necessary for this project. It is paramount that the users be anonymized to avoid any bias.</w:t>
+      </w:r>
+    </w:p>
+    <w:p>
+      <w:pPr>
+        <w:pStyle w:val="Heading2"/>
+        <w:widowControl w:val="0"/>
+        <w:spacing w:before="200" w:after="200" w:line="360" w:lineRule="auto"/>
         <w:rPr>
           <w:rFonts w:ascii="Times New Roman" w:eastAsia="Times New Roman" w:hAnsi="Times New Roman" w:cs="Times New Roman"/>
           <w:color w:val="000000"/>
           <w:sz w:val="24"/>
           <w:szCs w:val="24"/>
         </w:rPr>
-        <w:t xml:space="preserve">Dashboard must be accessible. Must have large print and text-to-speech alternatives. </w:t>
-      </w:r>
+      </w:pPr>
       <w:r>
         <w:rPr>
           <w:rFonts w:ascii="Bitter" w:eastAsia="Bitter" w:hAnsi="Bitter" w:cs="Bitter"/>
           <w:b/>
-          <w:color w:val="000000"/>
-          <w:sz w:val="22"/>
-          <w:szCs w:val="22"/>
-        </w:rPr>
-        <w:t>Ask follow-up questions for more context</w:t>
+          <w:color w:val="4285F4"/>
+          <w:sz w:val="22"/>
+          <w:szCs w:val="22"/>
+        </w:rPr>
+        <w:t>Accessibility:</w:t>
+      </w:r>
+      <w:r>
+        <w:rPr>
+          <w:rFonts w:ascii="Bitter" w:eastAsia="Bitter" w:hAnsi="Bitter" w:cs="Bitter"/>
+          <w:color w:val="4285F4"/>
+          <w:sz w:val="22"/>
+          <w:szCs w:val="22"/>
+        </w:rPr>
+        <w:t xml:space="preserve"> </w:t>
+      </w:r>
+      <w:r>
+        <w:rPr>
+          <w:rFonts w:ascii="Times New Roman" w:eastAsia="Times New Roman" w:hAnsi="Times New Roman" w:cs="Times New Roman"/>
+          <w:color w:val="000000"/>
+          <w:sz w:val="24"/>
+          <w:szCs w:val="24"/>
+        </w:rPr>
+        <w:t xml:space="preserve"> </w:t>
+      </w:r>
+      <w:r>
+        <w:rPr>
+          <w:rFonts w:ascii="Times New Roman" w:eastAsia="Times New Roman" w:hAnsi="Times New Roman" w:cs="Times New Roman"/>
+          <w:color w:val="000000"/>
+          <w:sz w:val="24"/>
+          <w:szCs w:val="24"/>
+        </w:rPr>
+        <w:t>The dashboards should offer text alternatives including large print and text-to-speech.</w:t>
       </w:r>
     </w:p>
     <w:p>
@@ -819,7 +1054,15 @@
           <w:color w:val="000000"/>
           <w:u w:val="single"/>
         </w:rPr>
-        <w:t>4 weeks!</w:t>
+        <w:t>6</w:t>
+      </w:r>
+      <w:r>
+        <w:rPr>
+          <w:rFonts w:ascii="Times New Roman" w:eastAsia="Times New Roman" w:hAnsi="Times New Roman" w:cs="Times New Roman"/>
+          <w:color w:val="000000"/>
+          <w:u w:val="single"/>
+        </w:rPr>
+        <w:t xml:space="preserve"> weeks!</w:t>
       </w:r>
     </w:p>
     <w:p>

</xml_diff>